<commit_message>
travail sur le rapport et conclusion générale
</commit_message>
<xml_diff>
--- a/Histogramme.docx
+++ b/Histogramme.docx
@@ -318,13 +318,739 @@
       </w:r>
     </w:p>
     <w:p>
-      <w:pPr>
+      <w:r>
+        <w:lastRenderedPageBreak/>
+        <w:t xml:space="preserve">La </w:t>
+      </w:r>
+      <w:r>
+        <w:rPr>
+          <w:rStyle w:val="lev"/>
+        </w:rPr>
+        <w:t>convolution</w:t>
+      </w:r>
+      <w:r>
+        <w:t xml:space="preserve"> est une technique utilisée en </w:t>
+      </w:r>
+      <w:r>
+        <w:rPr>
+          <w:rStyle w:val="lev"/>
+        </w:rPr>
+        <w:t>traitement d’images</w:t>
+      </w:r>
+      <w:r>
+        <w:t xml:space="preserve">, qui applique une </w:t>
+      </w:r>
+      <w:r>
+        <w:rPr>
+          <w:rStyle w:val="lev"/>
+        </w:rPr>
+        <w:t>petite matrice appelée noyau (ou filtre)</w:t>
+      </w:r>
+      <w:r>
+        <w:t xml:space="preserve"> sur une </w:t>
+      </w:r>
+      <w:r>
+        <w:rPr>
+          <w:rStyle w:val="lev"/>
+        </w:rPr>
+        <w:t>grande matrice</w:t>
+      </w:r>
+      <w:r>
+        <w:t xml:space="preserve"> (souvent une image). Le noyau parcourt l’image </w:t>
+      </w:r>
+      <w:r>
+        <w:rPr>
+          <w:rStyle w:val="lev"/>
+        </w:rPr>
+        <w:t>de façon incrémentale</w:t>
+      </w:r>
+      <w:r>
+        <w:t xml:space="preserve">, en effectuant des </w:t>
+      </w:r>
+      <w:r>
+        <w:rPr>
+          <w:rStyle w:val="lev"/>
+        </w:rPr>
+        <w:t>multiplications</w:t>
+      </w:r>
+      <w:r>
+        <w:t xml:space="preserve"> à chaque position pour générer une </w:t>
+      </w:r>
+      <w:r>
+        <w:rPr>
+          <w:rStyle w:val="lev"/>
+        </w:rPr>
+        <w:t>nouvelle matrice</w:t>
+      </w:r>
+      <w:r>
+        <w:t xml:space="preserve">. Cette méthode permet, entre autres, de réaliser des effets comme le </w:t>
+      </w:r>
+      <w:r>
+        <w:rPr>
+          <w:rStyle w:val="lev"/>
+        </w:rPr>
+        <w:t>flou gaussien</w:t>
+      </w:r>
+      <w:r>
+        <w:t xml:space="preserve"> ou la </w:t>
+      </w:r>
+      <w:r>
+        <w:rPr>
+          <w:rStyle w:val="lev"/>
+        </w:rPr>
+        <w:t>détection de contours</w:t>
+      </w:r>
+      <w:r>
+        <w:t>.</w:t>
+      </w:r>
+    </w:p>
+    <w:p/>
+    <w:p/>
+    <w:p>
+      <w:bookmarkStart w:id="0" w:name="_Hlk199842407"/>
+      <w:r>
+        <w:t xml:space="preserve">La </w:t>
+      </w:r>
+      <w:r>
+        <w:rPr>
+          <w:rStyle w:val="lev"/>
+        </w:rPr>
+        <w:t>convolution</w:t>
+      </w:r>
+      <w:r>
+        <w:t xml:space="preserve"> </w:t>
+      </w:r>
+      <w:r>
+        <w:t xml:space="preserve">est une technique utilisée en </w:t>
+      </w:r>
+      <w:r>
         <w:rPr>
           <w:b/>
           <w:bCs/>
+        </w:rPr>
+        <w:t>traitement d’images</w:t>
+      </w:r>
+      <w:r>
+        <w:t xml:space="preserve">. Elle consiste en une opération de </w:t>
+      </w:r>
+      <w:r>
+        <w:rPr>
+          <w:rStyle w:val="lev"/>
+        </w:rPr>
+        <w:t>multiplication de deux matrices</w:t>
+      </w:r>
+      <w:r>
+        <w:t xml:space="preserve"> de tailles différentes (généralement une petite et une grande), mais de même dimensionnalité semblable (par exemple 1D, 2D), produisant une </w:t>
+      </w:r>
+      <w:r>
+        <w:rPr>
+          <w:rStyle w:val="lev"/>
+        </w:rPr>
+        <w:t>nouvelle matrice</w:t>
+      </w:r>
+      <w:r>
+        <w:t xml:space="preserve"> (également de même dimensionnalité). </w:t>
+      </w:r>
+    </w:p>
+    <w:p>
+      <w:r>
+        <w:t xml:space="preserve">La convolution est donc le </w:t>
+      </w:r>
+      <w:r>
+        <w:rPr>
+          <w:rStyle w:val="lev"/>
+        </w:rPr>
+        <w:t>traitement d’une matrice</w:t>
+      </w:r>
+      <w:r>
+        <w:t xml:space="preserve"> </w:t>
+      </w:r>
+      <w:r>
+        <w:t>(une</w:t>
+      </w:r>
+      <w:r>
+        <w:t xml:space="preserve"> image) par une autre petite matrice appelée </w:t>
+      </w:r>
+      <w:r>
+        <w:rPr>
+          <w:rStyle w:val="lev"/>
+        </w:rPr>
+        <w:t>matrice de convolution</w:t>
+      </w:r>
+      <w:r>
+        <w:t xml:space="preserve">, </w:t>
+      </w:r>
+      <w:r>
+        <w:rPr>
+          <w:b/>
+          <w:bCs/>
+        </w:rPr>
+        <w:t>le filtre</w:t>
+      </w:r>
+      <w:r>
+        <w:t xml:space="preserve"> ou noyau</w:t>
+      </w:r>
+      <w:r>
+        <w:t xml:space="preserve"> (kernel). Le </w:t>
+      </w:r>
+      <w:r>
+        <w:rPr>
+          <w:rStyle w:val="lev"/>
+        </w:rPr>
+        <w:t>filtre parcourt toute la matrice</w:t>
+      </w:r>
+      <w:r>
+        <w:rPr>
+          <w:rStyle w:val="lev"/>
+        </w:rPr>
+        <w:t xml:space="preserve"> de l’image</w:t>
+      </w:r>
+      <w:r>
+        <w:t xml:space="preserve"> de manière incrémentale et génère une nouvelle matrice constituée des résultats de la multiplication</w:t>
+      </w:r>
+    </w:p>
+    <w:p>
+      <w:r>
+        <w:rPr>
+          <w:noProof/>
+        </w:rPr>
+        <w:drawing>
+          <wp:anchor distT="0" distB="0" distL="114300" distR="114300" simplePos="0" relativeHeight="251658240" behindDoc="0" locked="0" layoutInCell="1" allowOverlap="1" wp14:anchorId="2640CD9F" wp14:editId="4FB70FC4">
+            <wp:simplePos x="0" y="0"/>
+            <wp:positionH relativeFrom="column">
+              <wp:posOffset>1119864</wp:posOffset>
+            </wp:positionH>
+            <wp:positionV relativeFrom="paragraph">
+              <wp:posOffset>1111085</wp:posOffset>
+            </wp:positionV>
+            <wp:extent cx="3016405" cy="825542"/>
+            <wp:effectExtent l="0" t="0" r="0" b="0"/>
+            <wp:wrapTopAndBottom/>
+            <wp:docPr id="1" name="Image 1"/>
+            <wp:cNvGraphicFramePr>
+              <a:graphicFrameLocks xmlns:a="http://schemas.openxmlformats.org/drawingml/2006/main" noChangeAspect="1"/>
+            </wp:cNvGraphicFramePr>
+            <a:graphic xmlns:a="http://schemas.openxmlformats.org/drawingml/2006/main">
+              <a:graphicData uri="http://schemas.openxmlformats.org/drawingml/2006/picture">
+                <pic:pic xmlns:pic="http://schemas.openxmlformats.org/drawingml/2006/picture">
+                  <pic:nvPicPr>
+                    <pic:cNvPr id="1" name="Image 1"/>
+                    <pic:cNvPicPr/>
+                  </pic:nvPicPr>
+                  <pic:blipFill>
+                    <a:blip r:embed="rId5">
+                      <a:extLst>
+                        <a:ext uri="{28A0092B-C50C-407E-A947-70E740481C1C}">
+                          <a14:useLocalDpi xmlns:a14="http://schemas.microsoft.com/office/drawing/2010/main" val="0"/>
+                        </a:ext>
+                      </a:extLst>
+                    </a:blip>
+                    <a:stretch>
+                      <a:fillRect/>
+                    </a:stretch>
+                  </pic:blipFill>
+                  <pic:spPr>
+                    <a:xfrm>
+                      <a:off x="0" y="0"/>
+                      <a:ext cx="3016405" cy="825542"/>
+                    </a:xfrm>
+                    <a:prstGeom prst="rect">
+                      <a:avLst/>
+                    </a:prstGeom>
+                  </pic:spPr>
+                </pic:pic>
+              </a:graphicData>
+            </a:graphic>
+            <wp14:sizeRelH relativeFrom="page">
+              <wp14:pctWidth>0</wp14:pctWidth>
+            </wp14:sizeRelH>
+            <wp14:sizeRelV relativeFrom="page">
+              <wp14:pctHeight>0</wp14:pctHeight>
+            </wp14:sizeRelV>
+          </wp:anchor>
+        </w:drawing>
+      </w:r>
+      <w:r>
+        <w:t xml:space="preserve">. Le </w:t>
+      </w:r>
+      <w:r>
+        <w:rPr>
+          <w:rStyle w:val="lev"/>
+        </w:rPr>
+        <w:t>filtre étudie successivement chacun des pixels</w:t>
+      </w:r>
+      <w:r>
+        <w:t xml:space="preserve"> de l'image. Pour chaque pixel, que nous appellerons « </w:t>
+      </w:r>
+      <w:r>
+        <w:rPr>
+          <w:rStyle w:val="lev"/>
+        </w:rPr>
+        <w:t>pixel initial</w:t>
+      </w:r>
+      <w:r>
+        <w:t xml:space="preserve"> », il </w:t>
+      </w:r>
+      <w:r>
+        <w:rPr>
+          <w:rStyle w:val="lev"/>
+        </w:rPr>
+        <w:t>multiplie la valeur de ce pixel et de chacun des 8 pixels qui l'entourent</w:t>
+      </w:r>
+      <w:r>
+        <w:t xml:space="preserve"> par la valeur correspondante dans le noyau. Il </w:t>
+      </w:r>
+      <w:r>
+        <w:rPr>
+          <w:rStyle w:val="lev"/>
+        </w:rPr>
+        <w:t>additionne l'ensemble des résultats</w:t>
+      </w:r>
+      <w:r>
+        <w:t xml:space="preserve"> et le pixel initial prend alors la valeur du résultat final.</w:t>
+      </w:r>
+      <w:r>
+        <w:br/>
+        <w:t>Vite un exemple, simple :</w:t>
+      </w:r>
+    </w:p>
+    <w:p>
+      <w:r>
+        <w:br/>
+        <w:t xml:space="preserve">À gauche se trouve la </w:t>
+      </w:r>
+      <w:r>
+        <w:rPr>
+          <w:rStyle w:val="lev"/>
+        </w:rPr>
+        <w:t>matrice de l'image</w:t>
+      </w:r>
+      <w:r>
+        <w:t xml:space="preserve"> : chaque pixel est indiqué par sa valeur. Le </w:t>
+      </w:r>
+      <w:r>
+        <w:rPr>
+          <w:rStyle w:val="lev"/>
+        </w:rPr>
+        <w:t>pixel initial</w:t>
+      </w:r>
+      <w:r>
+        <w:t xml:space="preserve"> est encadré de rouge. La </w:t>
+      </w:r>
+      <w:r>
+        <w:rPr>
+          <w:rStyle w:val="lev"/>
+        </w:rPr>
+        <w:t>zone d'action du noyau</w:t>
+      </w:r>
+      <w:r>
+        <w:t xml:space="preserve"> est encadrée de vert. Au centre, se trouve le </w:t>
+      </w:r>
+      <w:r>
+        <w:rPr>
+          <w:rStyle w:val="lev"/>
+        </w:rPr>
+        <w:t>noyau</w:t>
+      </w:r>
+      <w:r>
+        <w:t xml:space="preserve"> et, à droite, le </w:t>
+      </w:r>
+      <w:r>
+        <w:rPr>
+          <w:rStyle w:val="lev"/>
+        </w:rPr>
+        <w:t>résultat de la convolution</w:t>
+      </w:r>
+      <w:r>
+        <w:t>.</w:t>
+      </w:r>
+      <w:r>
+        <w:br/>
+        <w:t xml:space="preserve">Voici ce qui s'est passé : le filtre a </w:t>
+      </w:r>
+      <w:r>
+        <w:rPr>
+          <w:rStyle w:val="lev"/>
+        </w:rPr>
+        <w:t>lu successivement</w:t>
+      </w:r>
+      <w:r>
+        <w:t xml:space="preserve">, de gauche à droite et de haut en bas, les pixels de la zone d'action du noyau et il a </w:t>
+      </w:r>
+      <w:r>
+        <w:rPr>
+          <w:rStyle w:val="lev"/>
+        </w:rPr>
+        <w:t>multiplié chacun d'eux par la valeur correspondante du noyau</w:t>
+      </w:r>
+      <w:r>
+        <w:t xml:space="preserve">, puis </w:t>
+      </w:r>
+      <w:r>
+        <w:rPr>
+          <w:rStyle w:val="lev"/>
+        </w:rPr>
+        <w:t>additionné les résultats</w:t>
+      </w:r>
+      <w:r>
+        <w:t xml:space="preserve">. Le pixel initial a pris la valeur </w:t>
+      </w:r>
+      <w:r>
+        <w:rPr>
+          <w:rStyle w:val="lev"/>
+        </w:rPr>
+        <w:t>42</w:t>
+      </w:r>
+      <w:r>
+        <w:t xml:space="preserve"> :</w:t>
+      </w:r>
+      <w:r>
+        <w:br/>
+        <w:t>(40</w:t>
+      </w:r>
+      <w:r>
+        <w:t>*</w:t>
+      </w:r>
+      <w:r>
+        <w:rPr>
+          <w:rStyle w:val="Accentuation"/>
+        </w:rPr>
+        <w:t>0) + (42</w:t>
+      </w:r>
+      <w:r>
+        <w:rPr>
+          <w:rStyle w:val="Accentuation"/>
+        </w:rPr>
+        <w:t>*</w:t>
+      </w:r>
+      <w:r>
+        <w:t>1) + (46</w:t>
+      </w:r>
+      <w:r>
+        <w:t>*</w:t>
+      </w:r>
+      <w:r>
+        <w:rPr>
+          <w:rStyle w:val="Accentuation"/>
+        </w:rPr>
+        <w:t>0) + (46</w:t>
+      </w:r>
+      <w:r>
+        <w:rPr>
+          <w:rStyle w:val="Accentuation"/>
+        </w:rPr>
+        <w:t>*</w:t>
+      </w:r>
+      <w:r>
+        <w:t>0) + (50</w:t>
+      </w:r>
+      <w:r>
+        <w:t>*</w:t>
+      </w:r>
+      <w:r>
+        <w:rPr>
+          <w:rStyle w:val="Accentuation"/>
+        </w:rPr>
+        <w:t>0) + (55</w:t>
+      </w:r>
+      <w:r>
+        <w:rPr>
+          <w:rStyle w:val="Accentuation"/>
+        </w:rPr>
+        <w:t>*</w:t>
+      </w:r>
+      <w:r>
+        <w:t>0) + (52</w:t>
+      </w:r>
+      <w:r>
+        <w:t>*</w:t>
+      </w:r>
+      <w:r>
+        <w:rPr>
+          <w:rStyle w:val="Accentuation"/>
+        </w:rPr>
+        <w:t>0) + (56</w:t>
+      </w:r>
+      <w:r>
+        <w:rPr>
+          <w:rStyle w:val="Accentuation"/>
+        </w:rPr>
+        <w:t>*</w:t>
+      </w:r>
+      <w:r>
+        <w:t xml:space="preserve">0) + (58*0) = </w:t>
+      </w:r>
+      <w:r>
+        <w:rPr>
+          <w:rStyle w:val="lev"/>
+        </w:rPr>
+        <w:t>42</w:t>
+      </w:r>
+      <w:r>
+        <w:t>.</w:t>
+      </w:r>
+      <w:bookmarkEnd w:id="0"/>
+    </w:p>
+    <w:p>
+      <w:r>
+        <w:br w:type="page"/>
+      </w:r>
+    </w:p>
+    <w:p>
+      <w:pPr>
+        <w:rPr>
+          <w:rFonts w:ascii="Times New Roman" w:hAnsi="Times New Roman" w:cs="Times New Roman"/>
+          <w:b/>
+          <w:bCs/>
+          <w:sz w:val="24"/>
+          <w:szCs w:val="24"/>
           <w:u w:val="single"/>
         </w:rPr>
       </w:pPr>
+      <w:bookmarkStart w:id="1" w:name="_Hlk199857122"/>
+      <w:r>
+        <w:rPr>
+          <w:rFonts w:ascii="Times New Roman" w:hAnsi="Times New Roman" w:cs="Times New Roman"/>
+          <w:sz w:val="24"/>
+          <w:szCs w:val="24"/>
+        </w:rPr>
+        <w:lastRenderedPageBreak/>
+        <w:t xml:space="preserve">L’image suivante montre le code de la classe </w:t>
+      </w:r>
+      <w:r>
+        <w:rPr>
+          <w:rStyle w:val="CodeHTML"/>
+          <w:rFonts w:ascii="Times New Roman" w:eastAsiaTheme="minorHAnsi" w:hAnsi="Times New Roman" w:cs="Times New Roman"/>
+          <w:sz w:val="24"/>
+          <w:szCs w:val="24"/>
+        </w:rPr>
+        <w:t>Convolution</w:t>
+      </w:r>
+      <w:r>
+        <w:rPr>
+          <w:rFonts w:ascii="Times New Roman" w:hAnsi="Times New Roman" w:cs="Times New Roman"/>
+          <w:sz w:val="24"/>
+          <w:szCs w:val="24"/>
+        </w:rPr>
+        <w:t xml:space="preserve"> qui hérite de la classe </w:t>
+      </w:r>
+      <w:r>
+        <w:rPr>
+          <w:rStyle w:val="CodeHTML"/>
+          <w:rFonts w:ascii="Times New Roman" w:eastAsiaTheme="minorHAnsi" w:hAnsi="Times New Roman" w:cs="Times New Roman"/>
+          <w:sz w:val="24"/>
+          <w:szCs w:val="24"/>
+        </w:rPr>
+        <w:t>Processing1</w:t>
+      </w:r>
+      <w:r>
+        <w:rPr>
+          <w:rFonts w:ascii="Times New Roman" w:hAnsi="Times New Roman" w:cs="Times New Roman"/>
+          <w:sz w:val="24"/>
+          <w:szCs w:val="24"/>
+        </w:rPr>
+        <w:t xml:space="preserve">. Elle contient un constructeur prenant en paramètre une image d’entrée, un noyau de convolution ainsi qu’un booléen optionnel </w:t>
+      </w:r>
+      <w:proofErr w:type="spellStart"/>
+      <w:r>
+        <w:rPr>
+          <w:rStyle w:val="CodeHTML"/>
+          <w:rFonts w:ascii="Times New Roman" w:eastAsiaTheme="minorHAnsi" w:hAnsi="Times New Roman" w:cs="Times New Roman"/>
+          <w:sz w:val="24"/>
+          <w:szCs w:val="24"/>
+        </w:rPr>
+        <w:t>inPlace</w:t>
+      </w:r>
+      <w:proofErr w:type="spellEnd"/>
+      <w:r>
+        <w:rPr>
+          <w:rFonts w:ascii="Times New Roman" w:hAnsi="Times New Roman" w:cs="Times New Roman"/>
+          <w:sz w:val="24"/>
+          <w:szCs w:val="24"/>
+        </w:rPr>
+        <w:t xml:space="preserve"> pour déterminer si le traitement </w:t>
+      </w:r>
+      <w:r>
+        <w:rPr>
+          <w:rFonts w:ascii="Times New Roman" w:hAnsi="Times New Roman" w:cs="Times New Roman"/>
+          <w:sz w:val="24"/>
+          <w:szCs w:val="24"/>
+        </w:rPr>
+        <w:t>modifie directement l’image originale, elle contient aussi une</w:t>
+      </w:r>
+      <w:r>
+        <w:rPr>
+          <w:rFonts w:ascii="Times New Roman" w:hAnsi="Times New Roman" w:cs="Times New Roman"/>
+          <w:sz w:val="24"/>
+          <w:szCs w:val="24"/>
+        </w:rPr>
+        <w:t xml:space="preserve"> méthode </w:t>
+      </w:r>
+      <w:proofErr w:type="gramStart"/>
+      <w:r>
+        <w:rPr>
+          <w:rStyle w:val="CodeHTML"/>
+          <w:rFonts w:ascii="Times New Roman" w:eastAsiaTheme="minorHAnsi" w:hAnsi="Times New Roman" w:cs="Times New Roman"/>
+          <w:sz w:val="24"/>
+          <w:szCs w:val="24"/>
+        </w:rPr>
+        <w:t>Process(</w:t>
+      </w:r>
+      <w:proofErr w:type="gramEnd"/>
+      <w:r>
+        <w:rPr>
+          <w:rStyle w:val="CodeHTML"/>
+          <w:rFonts w:ascii="Times New Roman" w:eastAsiaTheme="minorHAnsi" w:hAnsi="Times New Roman" w:cs="Times New Roman"/>
+          <w:sz w:val="24"/>
+          <w:szCs w:val="24"/>
+        </w:rPr>
+        <w:t>)</w:t>
+      </w:r>
+      <w:r>
+        <w:rPr>
+          <w:rStyle w:val="CodeHTML"/>
+          <w:rFonts w:ascii="Times New Roman" w:eastAsiaTheme="minorHAnsi" w:hAnsi="Times New Roman" w:cs="Times New Roman"/>
+          <w:sz w:val="24"/>
+          <w:szCs w:val="24"/>
+        </w:rPr>
+        <w:t xml:space="preserve"> qui </w:t>
+      </w:r>
+      <w:r>
+        <w:rPr>
+          <w:rFonts w:ascii="Times New Roman" w:hAnsi="Times New Roman" w:cs="Times New Roman"/>
+          <w:sz w:val="24"/>
+          <w:szCs w:val="24"/>
+        </w:rPr>
+        <w:t xml:space="preserve">permet d’appliquer l’opération de convolution. La classe propose également trois méthodes statiques : </w:t>
+      </w:r>
+      <w:proofErr w:type="spellStart"/>
+      <w:r>
+        <w:rPr>
+          <w:rStyle w:val="CodeHTML"/>
+          <w:rFonts w:ascii="Times New Roman" w:eastAsiaTheme="minorHAnsi" w:hAnsi="Times New Roman" w:cs="Times New Roman"/>
+          <w:sz w:val="24"/>
+          <w:szCs w:val="24"/>
+        </w:rPr>
+        <w:t>cr</w:t>
+      </w:r>
+      <w:r>
+        <w:rPr>
+          <w:rStyle w:val="CodeHTML"/>
+          <w:rFonts w:ascii="Times New Roman" w:eastAsiaTheme="minorHAnsi" w:hAnsi="Times New Roman" w:cs="Times New Roman"/>
+          <w:sz w:val="24"/>
+          <w:szCs w:val="24"/>
+        </w:rPr>
+        <w:t>eer</w:t>
+      </w:r>
+      <w:r>
+        <w:rPr>
+          <w:rStyle w:val="CodeHTML"/>
+          <w:rFonts w:ascii="Times New Roman" w:eastAsiaTheme="minorHAnsi" w:hAnsi="Times New Roman" w:cs="Times New Roman"/>
+          <w:sz w:val="24"/>
+          <w:szCs w:val="24"/>
+        </w:rPr>
+        <w:t>Moyenneur</w:t>
+      </w:r>
+      <w:proofErr w:type="spellEnd"/>
+      <w:r>
+        <w:rPr>
+          <w:rFonts w:ascii="Times New Roman" w:hAnsi="Times New Roman" w:cs="Times New Roman"/>
+          <w:sz w:val="24"/>
+          <w:szCs w:val="24"/>
+        </w:rPr>
+        <w:t xml:space="preserve">, </w:t>
+      </w:r>
+      <w:proofErr w:type="spellStart"/>
+      <w:r>
+        <w:rPr>
+          <w:rStyle w:val="CodeHTML"/>
+          <w:rFonts w:ascii="Times New Roman" w:eastAsiaTheme="minorHAnsi" w:hAnsi="Times New Roman" w:cs="Times New Roman"/>
+          <w:sz w:val="24"/>
+          <w:szCs w:val="24"/>
+        </w:rPr>
+        <w:t>cr</w:t>
+      </w:r>
+      <w:r>
+        <w:rPr>
+          <w:rStyle w:val="CodeHTML"/>
+          <w:rFonts w:ascii="Times New Roman" w:eastAsiaTheme="minorHAnsi" w:hAnsi="Times New Roman" w:cs="Times New Roman"/>
+          <w:sz w:val="24"/>
+          <w:szCs w:val="24"/>
+        </w:rPr>
+        <w:t>eer</w:t>
+      </w:r>
+      <w:r>
+        <w:rPr>
+          <w:rStyle w:val="CodeHTML"/>
+          <w:rFonts w:ascii="Times New Roman" w:eastAsiaTheme="minorHAnsi" w:hAnsi="Times New Roman" w:cs="Times New Roman"/>
+          <w:sz w:val="24"/>
+          <w:szCs w:val="24"/>
+        </w:rPr>
+        <w:t>Gaussien</w:t>
+      </w:r>
+      <w:proofErr w:type="spellEnd"/>
+      <w:r>
+        <w:rPr>
+          <w:rFonts w:ascii="Times New Roman" w:hAnsi="Times New Roman" w:cs="Times New Roman"/>
+          <w:sz w:val="24"/>
+          <w:szCs w:val="24"/>
+        </w:rPr>
+        <w:t xml:space="preserve"> et </w:t>
+      </w:r>
+      <w:proofErr w:type="spellStart"/>
+      <w:r>
+        <w:rPr>
+          <w:rStyle w:val="CodeHTML"/>
+          <w:rFonts w:ascii="Times New Roman" w:eastAsiaTheme="minorHAnsi" w:hAnsi="Times New Roman" w:cs="Times New Roman"/>
+          <w:sz w:val="24"/>
+          <w:szCs w:val="24"/>
+        </w:rPr>
+        <w:t>cr</w:t>
+      </w:r>
+      <w:r>
+        <w:rPr>
+          <w:rStyle w:val="CodeHTML"/>
+          <w:rFonts w:ascii="Times New Roman" w:eastAsiaTheme="minorHAnsi" w:hAnsi="Times New Roman" w:cs="Times New Roman"/>
+          <w:sz w:val="24"/>
+          <w:szCs w:val="24"/>
+        </w:rPr>
+        <w:t>eer</w:t>
+      </w:r>
+      <w:r>
+        <w:rPr>
+          <w:rStyle w:val="CodeHTML"/>
+          <w:rFonts w:ascii="Times New Roman" w:eastAsiaTheme="minorHAnsi" w:hAnsi="Times New Roman" w:cs="Times New Roman"/>
+          <w:sz w:val="24"/>
+          <w:szCs w:val="24"/>
+        </w:rPr>
+        <w:t>Exponentiel</w:t>
+      </w:r>
+      <w:proofErr w:type="spellEnd"/>
+      <w:r>
+        <w:rPr>
+          <w:rFonts w:ascii="Times New Roman" w:hAnsi="Times New Roman" w:cs="Times New Roman"/>
+          <w:sz w:val="24"/>
+          <w:szCs w:val="24"/>
+        </w:rPr>
+        <w:t xml:space="preserve">, qui permettent respectivement de générer des noyaux de </w:t>
+      </w:r>
+      <w:r>
+        <w:rPr>
+          <w:rFonts w:ascii="Times New Roman" w:hAnsi="Times New Roman" w:cs="Times New Roman"/>
+          <w:sz w:val="24"/>
+          <w:szCs w:val="24"/>
+        </w:rPr>
+        <w:t>convolution</w:t>
+      </w:r>
+      <w:r>
+        <w:rPr>
+          <w:rFonts w:ascii="Times New Roman" w:hAnsi="Times New Roman" w:cs="Times New Roman"/>
+          <w:sz w:val="24"/>
+          <w:szCs w:val="24"/>
+        </w:rPr>
+        <w:t xml:space="preserve"> de type moyenneur, gaussien et exponentiel </w:t>
+      </w:r>
+      <w:bookmarkEnd w:id="1"/>
     </w:p>
     <w:sectPr>
       <w:pgSz w:w="11906" w:h="16838"/>
@@ -895,7 +1621,6 @@
   <w:style w:type="character" w:default="1" w:styleId="Policepardfaut">
     <w:name w:val="Default Paragraph Font"/>
     <w:uiPriority w:val="1"/>
-    <w:semiHidden/>
     <w:unhideWhenUsed/>
   </w:style>
   <w:style w:type="table" w:default="1" w:styleId="TableauNormal">
@@ -957,6 +1682,30 @@
       <w:sz w:val="24"/>
       <w:szCs w:val="24"/>
       <w:lang w:eastAsia="fr-FR"/>
+    </w:rPr>
+  </w:style>
+  <w:style w:type="character" w:styleId="Accentuation">
+    <w:name w:val="Emphasis"/>
+    <w:basedOn w:val="Policepardfaut"/>
+    <w:uiPriority w:val="20"/>
+    <w:qFormat/>
+    <w:rsid w:val="00443050"/>
+    <w:rPr>
+      <w:i/>
+      <w:iCs/>
+    </w:rPr>
+  </w:style>
+  <w:style w:type="character" w:styleId="CodeHTML">
+    <w:name w:val="HTML Code"/>
+    <w:basedOn w:val="Policepardfaut"/>
+    <w:uiPriority w:val="99"/>
+    <w:semiHidden/>
+    <w:unhideWhenUsed/>
+    <w:rsid w:val="00AA6948"/>
+    <w:rPr>
+      <w:rFonts w:ascii="Courier New" w:eastAsia="Times New Roman" w:hAnsi="Courier New" w:cs="Courier New"/>
+      <w:sz w:val="20"/>
+      <w:szCs w:val="20"/>
     </w:rPr>
   </w:style>
 </w:styles>

</xml_diff>